<commit_message>
working on docx design
</commit_message>
<xml_diff>
--- a/static/word_template/ISR1.docx
+++ b/static/word_template/ISR1.docx
@@ -1486,8 +1486,6 @@
                 <w:szCs w:val="24"/>
                 <w:rtl w:val="0"/>
               </w:rPr>
-              <w:t xml:space="preserve">{#isNotTransmissionCase}</w:t>
-              <w:br w:type="textWrapping"/>
               <w:t xml:space="preserve">1.   {#hasShareholder_1}{shareholderName_1}{/hasShareholder_1}</w:t>
             </w:r>
           </w:p>
@@ -1527,35 +1525,6 @@
                 <w:rtl w:val="0"/>
               </w:rPr>
               <w:t xml:space="preserve">3.   {#hasShareholder_3}{shareholderName_3}{/hasShareholder_3}</w:t>
-              <w:br w:type="textWrapping"/>
-              <w:t xml:space="preserve">{/isNotTransmissionCase}</w:t>
-              <w:br w:type="textWrapping"/>
-              <w:t xml:space="preserve">{#isTransmissionCase}</w:t>
-            </w:r>
-          </w:p>
-          <w:p>
-            <w:pPr>
-              <w:spacing w:after="0" w:before="37" w:line="240" w:lineRule="auto"/>
-              <w:ind w:left="127" w:firstLine="0"/>
-              <w:jc w:val="both"/>
-              <w:rPr>
-                <w:sz w:val="24"/>
-                <w:szCs w:val="24"/>
-              </w:rPr>
-            </w:pPr>
-            <w:r>
-              <w:rPr>
-                <w:sz w:val="24"/>
-                <w:szCs w:val="24"/>
-                <w:rtl w:val="0"/>
-              </w:rPr>
-              <w:t xml:space="preserve">{#clamaints}</w:t>
-              <w:br w:type="textWrapping"/>
-              <w:t xml:space="preserve">{index}.   {namePan}</w:t>
-              <w:br w:type="textWrapping"/>
-              <w:t xml:space="preserve">{/}</w:t>
-              <w:br w:type="textWrapping"/>
-              <w:t xml:space="preserve">{/isTransmissionCase}</w:t>
             </w:r>
           </w:p>
           <w:p>
@@ -2646,6 +2615,26 @@
           </w:tcPr>
           <w:p>
             <w:pPr>
+              <w:tabs>
+                <w:tab w:val="left" w:leader="none" w:pos="1206"/>
+              </w:tabs>
+              <w:jc w:val="both"/>
+              <w:rPr>
+                <w:sz w:val="24"/>
+                <w:szCs w:val="24"/>
+              </w:rPr>
+            </w:pPr>
+            <w:r>
+              <w:rPr>
+                <w:sz w:val="24"/>
+                <w:szCs w:val="24"/>
+                <w:rtl w:val="0"/>
+              </w:rPr>
+              <w:t xml:space="preserve">{#hasShareholder_1}{pan_1}{/hasShareholder_1}</w:t>
+            </w:r>
+          </w:p>
+          <w:p>
+            <w:pPr>
               <w:spacing w:after="0" w:before="111" w:line="240" w:lineRule="auto"/>
               <w:ind w:right="52"/>
               <w:jc w:val="both"/>
@@ -2660,9 +2649,7 @@
                 <w:szCs w:val="24"/>
                 <w:rtl w:val="0"/>
               </w:rPr>
-              <w:t xml:space="preserve">{#isNotTransmissionCase}</w:t>
-              <w:br w:type="textWrapping"/>
-              <w:t xml:space="preserve">{#hasShareholder_1}{pan_1}{/hasShareholder_1}</w:t>
+              <w:t xml:space="preserve">{#hasShareholder_2}{pan_2}{/hasShareholder_2}</w:t>
             </w:r>
           </w:p>
           <w:p>
@@ -2681,25 +2668,6 @@
                 <w:szCs w:val="24"/>
                 <w:rtl w:val="0"/>
               </w:rPr>
-              <w:t xml:space="preserve">{#hasShareholder_2}{pan_2}{/hasShareholder_2}</w:t>
-            </w:r>
-          </w:p>
-          <w:p>
-            <w:pPr>
-              <w:spacing w:after="0" w:before="111" w:line="240" w:lineRule="auto"/>
-              <w:ind w:right="52"/>
-              <w:jc w:val="both"/>
-              <w:rPr>
-                <w:sz w:val="24"/>
-                <w:szCs w:val="24"/>
-              </w:rPr>
-            </w:pPr>
-            <w:r>
-              <w:rPr>
-                <w:sz w:val="24"/>
-                <w:szCs w:val="24"/>
-                <w:rtl w:val="0"/>
-              </w:rPr>
               <w:t xml:space="preserve">{#hasShareholder_3}{pan_3}{/hasShareholder_3}</w:t>
             </w:r>
           </w:p>
@@ -2758,35 +2726,6 @@
                 <w:rtl w:val="0"/>
               </w:rPr>
               <w:t xml:space="preserve">{#hasShareholder_3}{aadhar_3}{/hasShareholder_3}</w:t>
-              <w:br w:type="textWrapping"/>
-              <w:t xml:space="preserve">{/isNotTransmissionCase}</w:t>
-              <w:br w:type="textWrapping"/>
-              <w:t xml:space="preserve">{#isTransmissionCase}</w:t>
-            </w:r>
-          </w:p>
-          <w:p>
-            <w:pPr>
-              <w:spacing w:before="111" w:lineRule="auto"/>
-              <w:ind w:right="52"/>
-              <w:jc w:val="both"/>
-              <w:rPr>
-                <w:sz w:val="24"/>
-                <w:szCs w:val="24"/>
-              </w:rPr>
-            </w:pPr>
-            <w:r>
-              <w:rPr>
-                <w:sz w:val="24"/>
-                <w:szCs w:val="24"/>
-                <w:rtl w:val="0"/>
-              </w:rPr>
-              <w:t xml:space="preserve">{#clamaints}</w:t>
-              <w:br w:type="textWrapping"/>
-              <w:t xml:space="preserve">{aadhar}</w:t>
-              <w:br w:type="textWrapping"/>
-              <w:t xml:space="preserve">{/}</w:t>
-              <w:br w:type="textWrapping"/>
-              <w:t xml:space="preserve">{/isTransmissionCase}</w:t>
               <w:br w:type="textWrapping"/>
             </w:r>
           </w:p>
@@ -3026,38 +2965,9 @@
                 <w:szCs w:val="24"/>
                 <w:rtl w:val="0"/>
               </w:rPr>
-              <w:t xml:space="preserve">{#isNotTransmissionCase}</w:t>
+              <w:t xml:space="preserve">{#hasShareholder_1}{DPID_1}{/hasShareholder_1}</w:t>
               <w:br w:type="textWrapping"/>
               <w:t xml:space="preserve">{#hasShareholder_1}{dematAccountNo_1}{/hasShareholder_1}</w:t>
-              <w:br w:type="textWrapping"/>
-              <w:t xml:space="preserve">{#hasShareholder_1}{DPID_1}{/hasShareholder_1}</w:t>
-              <w:br w:type="textWrapping"/>
-              <w:t xml:space="preserve">{/isNotTransmissionCase}</w:t>
-              <w:br w:type="textWrapping"/>
-              <w:t xml:space="preserve">{#isTransmissionCase}</w:t>
-            </w:r>
-          </w:p>
-          <w:p>
-            <w:pPr>
-              <w:spacing w:before="111" w:lineRule="auto"/>
-              <w:ind w:right="52"/>
-              <w:jc w:val="both"/>
-              <w:rPr>
-                <w:sz w:val="24"/>
-                <w:szCs w:val="24"/>
-              </w:rPr>
-            </w:pPr>
-            <w:r>
-              <w:rPr>
-                <w:sz w:val="24"/>
-                <w:szCs w:val="24"/>
-                <w:rtl w:val="0"/>
-              </w:rPr>
-              <w:t xml:space="preserve">{#hasClamaint}{dematAccountNo_clamaints}{/hasClamaint}</w:t>
-              <w:br w:type="textWrapping"/>
-              <w:t xml:space="preserve">{#hasClamaint}{DPID_clamaints}{/hasClamaint}</w:t>
-              <w:br w:type="textWrapping"/>
-              <w:t xml:space="preserve">{/isTransmissionCase}</w:t>
             </w:r>
           </w:p>
           <w:p>
@@ -4130,18 +4040,19 @@
             </w:pPr>
             <w:r>
               <w:rPr>
-                <w:sz w:val="24"/>
-                <w:szCs w:val="24"/>
-                <w:rtl w:val="0"/>
-              </w:rPr>
-              <w:t xml:space="preserve">{#isNotTransmissionCase}</w:t>
-            </w:r>
-            <w:r>
-              <w:rPr>
+                <w:rFonts w:ascii="Calibri" w:cs="Calibri" w:eastAsia="Calibri" w:hAnsi="Calibri"/>
+                <w:color w:val="000000"/>
                 <w:u w:val="single"/>
                 <w:rtl w:val="0"/>
               </w:rPr>
-              <w:br w:type="textWrapping"/>
+              <w:t xml:space="preserve">ACCOUNT</w:t>
+            </w:r>
+            <w:r>
+              <w:rPr>
+                <w:u w:val="single"/>
+                <w:rtl w:val="0"/>
+              </w:rPr>
+              <w:t xml:space="preserve"> </w:t>
             </w:r>
             <w:r>
               <w:rPr>
@@ -4150,23 +4061,87 @@
                 <w:u w:val="single"/>
                 <w:rtl w:val="0"/>
               </w:rPr>
-              <w:t xml:space="preserve">ACCOUNT</w:t>
-            </w:r>
-            <w:r>
-              <w:rPr>
+              <w:t xml:space="preserve">NUMBER</w:t>
+            </w:r>
+            <w:r>
+              <w:rPr>
+                <w:rFonts w:ascii="Calibri" w:cs="Calibri" w:eastAsia="Calibri" w:hAnsi="Calibri"/>
+                <w:color w:val="000000"/>
+                <w:rtl w:val="0"/>
+              </w:rPr>
+              <w:t xml:space="preserve">:  </w:t>
+            </w:r>
+            <w:r>
+              <w:rPr>
+                <w:sz w:val="24"/>
+                <w:szCs w:val="24"/>
+                <w:rtl w:val="0"/>
+              </w:rPr>
+              <w:t xml:space="preserve">{#hasShareholder_1}{bankAccountNo_1}{/hasShareholder_1}</w:t>
+            </w:r>
+            <w:r>
+              <w:rPr>
+                <w:rtl w:val="0"/>
+              </w:rPr>
+            </w:r>
+          </w:p>
+          <w:p>
+            <w:pPr>
+              <w:spacing w:after="0" w:line="240" w:lineRule="auto"/>
+              <w:jc w:val="both"/>
+              <w:rPr>
+                <w:rFonts w:ascii="Calibri" w:cs="Calibri" w:eastAsia="Calibri" w:hAnsi="Calibri"/>
+                <w:color w:val="000000"/>
+              </w:rPr>
+            </w:pPr>
+            <w:r>
+              <w:rPr>
+                <w:rFonts w:ascii="Calibri" w:cs="Calibri" w:eastAsia="Calibri" w:hAnsi="Calibri"/>
+                <w:color w:val="000000"/>
                 <w:u w:val="single"/>
                 <w:rtl w:val="0"/>
               </w:rPr>
-              <w:t xml:space="preserve"> </w:t>
+              <w:t xml:space="preserve">BANK NAME</w:t>
             </w:r>
             <w:r>
               <w:rPr>
                 <w:rFonts w:ascii="Calibri" w:cs="Calibri" w:eastAsia="Calibri" w:hAnsi="Calibri"/>
                 <w:color w:val="000000"/>
+                <w:rtl w:val="0"/>
+              </w:rPr>
+              <w:t xml:space="preserve">:  </w:t>
+            </w:r>
+            <w:r>
+              <w:rPr>
+                <w:sz w:val="24"/>
+                <w:szCs w:val="24"/>
+                <w:rtl w:val="0"/>
+              </w:rPr>
+              <w:t xml:space="preserve">{#hasShareholder_1}{bankName_1}{/hasShareholder_1}</w:t>
+            </w:r>
+            <w:r>
+              <w:rPr>
+                <w:rtl w:val="0"/>
+              </w:rPr>
+            </w:r>
+          </w:p>
+          <w:p>
+            <w:pPr>
+              <w:spacing w:after="0" w:lineRule="auto"/>
+              <w:jc w:val="both"/>
+              <w:rPr>
+                <w:rFonts w:ascii="Calibri" w:cs="Calibri" w:eastAsia="Calibri" w:hAnsi="Calibri"/>
+                <w:color w:val="000000"/>
+              </w:rPr>
+            </w:pPr>
+            <w:r>
+              <w:rPr>
+                <w:rFonts w:ascii="Calibri" w:cs="Calibri" w:eastAsia="Calibri" w:hAnsi="Calibri"/>
+                <w:color w:val="000000"/>
                 <w:u w:val="single"/>
                 <w:rtl w:val="0"/>
               </w:rPr>
-              <w:t xml:space="preserve">NUMBER</w:t>
+              <w:t xml:space="preserve">BRANCH NAME</w:t>
             </w:r>
             <w:r>
               <w:rPr>
@@ -4182,86 +4157,6 @@
                 <w:szCs w:val="24"/>
                 <w:rtl w:val="0"/>
               </w:rPr>
-              <w:t xml:space="preserve">{#hasShareholder_1}{bankAccountNo_1}{/hasShareholder_1}</w:t>
-            </w:r>
-            <w:r>
-              <w:rPr>
-                <w:rtl w:val="0"/>
-              </w:rPr>
-            </w:r>
-          </w:p>
-          <w:p>
-            <w:pPr>
-              <w:spacing w:after="0" w:line="240" w:lineRule="auto"/>
-              <w:jc w:val="both"/>
-              <w:rPr>
-                <w:rFonts w:ascii="Calibri" w:cs="Calibri" w:eastAsia="Calibri" w:hAnsi="Calibri"/>
-                <w:color w:val="000000"/>
-              </w:rPr>
-            </w:pPr>
-            <w:r>
-              <w:rPr>
-                <w:rFonts w:ascii="Calibri" w:cs="Calibri" w:eastAsia="Calibri" w:hAnsi="Calibri"/>
-                <w:color w:val="000000"/>
-                <w:u w:val="single"/>
-                <w:rtl w:val="0"/>
-              </w:rPr>
-              <w:t xml:space="preserve">BANK NAME</w:t>
-            </w:r>
-            <w:r>
-              <w:rPr>
-                <w:rFonts w:ascii="Calibri" w:cs="Calibri" w:eastAsia="Calibri" w:hAnsi="Calibri"/>
-                <w:color w:val="000000"/>
-                <w:rtl w:val="0"/>
-              </w:rPr>
-              <w:t xml:space="preserve">:  </w:t>
-            </w:r>
-            <w:r>
-              <w:rPr>
-                <w:sz w:val="24"/>
-                <w:szCs w:val="24"/>
-                <w:rtl w:val="0"/>
-              </w:rPr>
-              <w:t xml:space="preserve">{#hasShareholder_1}{bankName_1}{/hasShareholder_1}</w:t>
-            </w:r>
-            <w:r>
-              <w:rPr>
-                <w:rtl w:val="0"/>
-              </w:rPr>
-            </w:r>
-          </w:p>
-          <w:p>
-            <w:pPr>
-              <w:spacing w:after="0" w:lineRule="auto"/>
-              <w:jc w:val="both"/>
-              <w:rPr>
-                <w:rFonts w:ascii="Calibri" w:cs="Calibri" w:eastAsia="Calibri" w:hAnsi="Calibri"/>
-                <w:color w:val="000000"/>
-              </w:rPr>
-            </w:pPr>
-            <w:r>
-              <w:rPr>
-                <w:rFonts w:ascii="Calibri" w:cs="Calibri" w:eastAsia="Calibri" w:hAnsi="Calibri"/>
-                <w:color w:val="000000"/>
-                <w:u w:val="single"/>
-                <w:rtl w:val="0"/>
-              </w:rPr>
-              <w:t xml:space="preserve">BRANCH NAME</w:t>
-            </w:r>
-            <w:r>
-              <w:rPr>
-                <w:rFonts w:ascii="Calibri" w:cs="Calibri" w:eastAsia="Calibri" w:hAnsi="Calibri"/>
-                <w:color w:val="000000"/>
-                <w:rtl w:val="0"/>
-              </w:rPr>
-              <w:t xml:space="preserve">:  </w:t>
-            </w:r>
-            <w:r>
-              <w:rPr>
-                <w:sz w:val="24"/>
-                <w:szCs w:val="24"/>
-                <w:rtl w:val="0"/>
-              </w:rPr>
               <w:t xml:space="preserve">{#hasShareholder_1}{branchName_1}{/hasShareholder_1}</w:t>
             </w:r>
             <w:r>
@@ -4273,7 +4168,10 @@
           <w:p>
             <w:pPr>
               <w:jc w:val="both"/>
-              <w:rPr/>
+              <w:rPr>
+                <w:sz w:val="24"/>
+                <w:szCs w:val="24"/>
+              </w:rPr>
             </w:pPr>
             <w:r>
               <w:rPr>
@@ -4300,134 +4198,6 @@
               </w:rPr>
               <w:t xml:space="preserve">{#hasShareholder_1}{bankIFS_1}{/hasShareholder_1}</w:t>
               <w:br w:type="textWrapping"/>
-              <w:t xml:space="preserve">{/isNotTransmissionCase}</w:t>
-              <w:br w:type="textWrapping"/>
-              <w:t xml:space="preserve">{#isTransmissionCase}</w:t>
-              <w:br w:type="textWrapping"/>
-            </w:r>
-            <w:r>
-              <w:rPr>
-                <w:u w:val="single"/>
-                <w:rtl w:val="0"/>
-              </w:rPr>
-              <w:t xml:space="preserve">ACCOUNT NUMBER</w:t>
-            </w:r>
-            <w:r>
-              <w:rPr>
-                <w:rtl w:val="0"/>
-              </w:rPr>
-              <w:t xml:space="preserve">:  </w:t>
-            </w:r>
-            <w:r>
-              <w:rPr>
-                <w:sz w:val="24"/>
-                <w:szCs w:val="24"/>
-                <w:rtl w:val="0"/>
-              </w:rPr>
-              <w:t xml:space="preserve">{#hasClamaint}{bankAccountNo_clamaints}{/hasClamaint}</w:t>
-            </w:r>
-            <w:r>
-              <w:rPr>
-                <w:rtl w:val="0"/>
-              </w:rPr>
-            </w:r>
-          </w:p>
-          <w:p>
-            <w:pPr>
-              <w:jc w:val="both"/>
-              <w:rPr/>
-            </w:pPr>
-            <w:r>
-              <w:rPr>
-                <w:u w:val="single"/>
-                <w:rtl w:val="0"/>
-              </w:rPr>
-              <w:t xml:space="preserve">BANK NAME</w:t>
-            </w:r>
-            <w:r>
-              <w:rPr>
-                <w:rtl w:val="0"/>
-              </w:rPr>
-              <w:t xml:space="preserve">:  </w:t>
-            </w:r>
-            <w:r>
-              <w:rPr>
-                <w:sz w:val="24"/>
-                <w:szCs w:val="24"/>
-                <w:rtl w:val="0"/>
-              </w:rPr>
-              <w:t xml:space="preserve">{#hasClamaint}{bankName_clamaints}{/hasClamaint}</w:t>
-            </w:r>
-            <w:r>
-              <w:rPr>
-                <w:rtl w:val="0"/>
-              </w:rPr>
-            </w:r>
-          </w:p>
-          <w:p>
-            <w:pPr>
-              <w:jc w:val="both"/>
-              <w:rPr/>
-            </w:pPr>
-            <w:r>
-              <w:rPr>
-                <w:u w:val="single"/>
-                <w:rtl w:val="0"/>
-              </w:rPr>
-              <w:t xml:space="preserve">BRANCH NAME</w:t>
-            </w:r>
-            <w:r>
-              <w:rPr>
-                <w:rtl w:val="0"/>
-              </w:rPr>
-              <w:t xml:space="preserve">:  </w:t>
-            </w:r>
-            <w:r>
-              <w:rPr>
-                <w:sz w:val="24"/>
-                <w:szCs w:val="24"/>
-                <w:rtl w:val="0"/>
-              </w:rPr>
-              <w:t xml:space="preserve">{#hasClamaint}{branchName_clamaints}{/hasClamaint}</w:t>
-            </w:r>
-            <w:r>
-              <w:rPr>
-                <w:rtl w:val="0"/>
-              </w:rPr>
-            </w:r>
-          </w:p>
-          <w:p>
-            <w:pPr>
-              <w:spacing w:before="111" w:lineRule="auto"/>
-              <w:ind w:right="52"/>
-              <w:jc w:val="both"/>
-              <w:rPr>
-                <w:sz w:val="24"/>
-                <w:szCs w:val="24"/>
-              </w:rPr>
-            </w:pPr>
-            <w:r>
-              <w:rPr>
-                <w:u w:val="single"/>
-                <w:rtl w:val="0"/>
-              </w:rPr>
-              <w:t xml:space="preserve">IFS CODE</w:t>
-            </w:r>
-            <w:r>
-              <w:rPr>
-                <w:rtl w:val="0"/>
-              </w:rPr>
-              <w:t xml:space="preserve">:  </w:t>
-            </w:r>
-            <w:r>
-              <w:rPr>
-                <w:sz w:val="24"/>
-                <w:szCs w:val="24"/>
-                <w:rtl w:val="0"/>
-              </w:rPr>
-              <w:t xml:space="preserve">{#hasClamaint}{bankIFS_clamaints}{/hasClamaint}</w:t>
-              <w:br w:type="textWrapping"/>
-              <w:t xml:space="preserve">{/isTransmissionCase}</w:t>
             </w:r>
           </w:p>
           <w:p>
@@ -4453,7 +4223,7 @@
           <w:p>
             <w:pPr>
               <w:spacing w:after="0" w:before="133" w:line="240" w:lineRule="auto"/>
-              <w:ind w:left="163" w:firstLine="0"/>
+              <w:ind w:left="0" w:firstLine="0"/>
               <w:jc w:val="both"/>
               <w:rPr>
                 <w:sz w:val="24"/>
@@ -4642,33 +4412,7 @@
                 <w:szCs w:val="24"/>
                 <w:rtl w:val="0"/>
               </w:rPr>
-              <w:t xml:space="preserve">{#isNotTransmissionCase}</w:t>
-              <w:br w:type="textWrapping"/>
               <w:t xml:space="preserve">{#hasShareholder_1}{email_1}{/hasShareholder_1}</w:t>
-              <w:br w:type="textWrapping"/>
-              <w:t xml:space="preserve">{/isNotTransmissionCase}</w:t>
-              <w:br w:type="textWrapping"/>
-              <w:t xml:space="preserve">{#isTransmissionCase}</w:t>
-            </w:r>
-          </w:p>
-          <w:p>
-            <w:pPr>
-              <w:spacing w:after="0" w:line="240" w:lineRule="auto"/>
-              <w:jc w:val="both"/>
-              <w:rPr>
-                <w:sz w:val="24"/>
-                <w:szCs w:val="24"/>
-              </w:rPr>
-            </w:pPr>
-            <w:r>
-              <w:rPr>
-                <w:sz w:val="24"/>
-                <w:szCs w:val="24"/>
-                <w:rtl w:val="0"/>
-              </w:rPr>
-              <w:t xml:space="preserve">{#hasClamaint}{email_clamaints}{/hasClamaint}</w:t>
-              <w:br w:type="textWrapping"/>
-              <w:t xml:space="preserve">{/isTransmissionCase}</w:t>
             </w:r>
           </w:p>
           <w:p>
@@ -4838,24 +4582,7 @@
               <w:spacing w:after="0" w:line="240" w:lineRule="auto"/>
               <w:jc w:val="both"/>
               <w:rPr>
-                <w:sz w:val="24"/>
-                <w:szCs w:val="24"/>
-              </w:rPr>
-            </w:pPr>
-            <w:r>
-              <w:rPr>
-                <w:sz w:val="24"/>
-                <w:szCs w:val="24"/>
-                <w:rtl w:val="0"/>
-              </w:rPr>
-              <w:t xml:space="preserve">{#isNotTransmissionCase}</w:t>
-            </w:r>
-          </w:p>
-          <w:p>
-            <w:pPr>
-              <w:spacing w:after="0" w:line="240" w:lineRule="auto"/>
-              <w:jc w:val="both"/>
-              <w:rPr>
+                <w:color w:val="000000"/>
                 <w:sz w:val="24"/>
                 <w:szCs w:val="24"/>
               </w:rPr>
@@ -4867,79 +4594,6 @@
                 <w:rtl w:val="0"/>
               </w:rPr>
               <w:t xml:space="preserve">{#hasShareholder_1}{phone_1}{/hasShareholder_1}</w:t>
-            </w:r>
-          </w:p>
-          <w:p>
-            <w:pPr>
-              <w:spacing w:after="0" w:line="240" w:lineRule="auto"/>
-              <w:jc w:val="both"/>
-              <w:rPr>
-                <w:sz w:val="24"/>
-                <w:szCs w:val="24"/>
-              </w:rPr>
-            </w:pPr>
-            <w:r>
-              <w:rPr>
-                <w:sz w:val="24"/>
-                <w:szCs w:val="24"/>
-                <w:rtl w:val="0"/>
-              </w:rPr>
-              <w:t xml:space="preserve">{/isNotTransmissionCase}</w:t>
-            </w:r>
-          </w:p>
-          <w:p>
-            <w:pPr>
-              <w:spacing w:after="0" w:line="240" w:lineRule="auto"/>
-              <w:jc w:val="both"/>
-              <w:rPr>
-                <w:sz w:val="24"/>
-                <w:szCs w:val="24"/>
-              </w:rPr>
-            </w:pPr>
-            <w:r>
-              <w:rPr>
-                <w:sz w:val="24"/>
-                <w:szCs w:val="24"/>
-                <w:rtl w:val="0"/>
-              </w:rPr>
-              <w:t xml:space="preserve">{#isTransmissionCase}</w:t>
-            </w:r>
-          </w:p>
-          <w:p>
-            <w:pPr>
-              <w:spacing w:after="0" w:line="240" w:lineRule="auto"/>
-              <w:jc w:val="both"/>
-              <w:rPr>
-                <w:sz w:val="24"/>
-                <w:szCs w:val="24"/>
-              </w:rPr>
-            </w:pPr>
-            <w:r>
-              <w:rPr>
-                <w:sz w:val="24"/>
-                <w:szCs w:val="24"/>
-                <w:rtl w:val="0"/>
-              </w:rPr>
-              <w:t xml:space="preserve">{#hasClamaint}{phone_clamaints}{/hasClamaint}</w:t>
-            </w:r>
-          </w:p>
-          <w:p>
-            <w:pPr>
-              <w:spacing w:after="0" w:line="240" w:lineRule="auto"/>
-              <w:jc w:val="both"/>
-              <w:rPr>
-                <w:color w:val="000000"/>
-                <w:sz w:val="24"/>
-                <w:szCs w:val="24"/>
-              </w:rPr>
-            </w:pPr>
-            <w:r>
-              <w:rPr>
-                <w:sz w:val="24"/>
-                <w:szCs w:val="24"/>
-                <w:rtl w:val="0"/>
-              </w:rPr>
-              <w:t xml:space="preserve">{/isTransmissionCase}</w:t>
               <w:br w:type="textWrapping"/>
             </w:r>
             <w:r>
@@ -7282,8 +6936,11 @@
             </w:pPr>
             <w:r>
               <w:rPr>
-                <w:rtl w:val="0"/>
-              </w:rPr>
+                <w:sz w:val="24"/>
+                <w:szCs w:val="24"/>
+                <w:rtl w:val="0"/>
+              </w:rPr>
+              <w:t xml:space="preserve">{#hasClamaint_1}{namePan_clamaints_1}{/hasClamaint_1}</w:t>
             </w:r>
           </w:p>
         </w:tc>
@@ -7314,8 +6971,11 @@
             </w:pPr>
             <w:r>
               <w:rPr>
-                <w:rtl w:val="0"/>
-              </w:rPr>
+                <w:sz w:val="24"/>
+                <w:szCs w:val="24"/>
+                <w:rtl w:val="0"/>
+              </w:rPr>
+              <w:t xml:space="preserve">{#hasClamaint_2}{namePan_clamaints_2}{/hasClamaint_2}</w:t>
             </w:r>
           </w:p>
         </w:tc>
@@ -7426,8 +7086,13 @@
             </w:pPr>
             <w:r>
               <w:rPr>
-                <w:rtl w:val="0"/>
-              </w:rPr>
+                <w:sz w:val="24"/>
+                <w:szCs w:val="24"/>
+                <w:rtl w:val="0"/>
+              </w:rPr>
+              <w:t xml:space="preserve">{#hasClamaint_1}{addressAadhar_clamaints_1}{/hasClamaint_1}</w:t>
+              <w:br w:type="textWrapping"/>
+              <w:t xml:space="preserve">{#hasClamaint_1}{pincodeBank_clamaints_1}{/hasClamaint_1}</w:t>
             </w:r>
           </w:p>
         </w:tc>
@@ -7458,8 +7123,13 @@
             </w:pPr>
             <w:r>
               <w:rPr>
-                <w:rtl w:val="0"/>
-              </w:rPr>
+                <w:sz w:val="24"/>
+                <w:szCs w:val="24"/>
+                <w:rtl w:val="0"/>
+              </w:rPr>
+              <w:t xml:space="preserve">{#hasClamaint_2}{addressAadhar_clamaints_2}{/hasClamaint_2}</w:t>
+              <w:br w:type="textWrapping"/>
+              <w:t xml:space="preserve">{#hasClamaint_2}{pincodeBank_clamaints_2}{/hasClamaint_2}</w:t>
             </w:r>
           </w:p>
         </w:tc>
@@ -7566,8 +7236,11 @@
             </w:pPr>
             <w:r>
               <w:rPr>
-                <w:rtl w:val="0"/>
-              </w:rPr>
+                <w:sz w:val="24"/>
+                <w:szCs w:val="24"/>
+                <w:rtl w:val="0"/>
+              </w:rPr>
+              <w:t xml:space="preserve">{#hasClamaint_1}{pincodeBank_clamaints_1}{/hasClamaint_1}</w:t>
             </w:r>
           </w:p>
         </w:tc>
@@ -7598,8 +7271,11 @@
             </w:pPr>
             <w:r>
               <w:rPr>
-                <w:rtl w:val="0"/>
-              </w:rPr>
+                <w:sz w:val="24"/>
+                <w:szCs w:val="24"/>
+                <w:rtl w:val="0"/>
+              </w:rPr>
+              <w:t xml:space="preserve">{#hasClamaint_2}{pincodeBank_clamaints_2}{/hasClamaint_2}</w:t>
             </w:r>
           </w:p>
         </w:tc>

</xml_diff>